<commit_message>
- Scrum master name - Developers name
</commit_message>
<xml_diff>
--- a/Software Development Plan.docx
+++ b/Software Development Plan.docx
@@ -1,6 +1,6 @@
 
 <file path=word/document.xml><?xml version="1.0" encoding="utf-8"?>
-<w:document xmlns:wpc="http://schemas.microsoft.com/office/word/2010/wordprocessingCanvas" xmlns:cx="http://schemas.microsoft.com/office/drawing/2014/chartex" xmlns:mc="http://schemas.openxmlformats.org/markup-compatibility/2006" xmlns:o="urn:schemas-microsoft-com:office:office" xmlns:r="http://schemas.openxmlformats.org/officeDocument/2006/relationships" xmlns:m="http://schemas.openxmlformats.org/officeDocument/2006/math" xmlns:v="urn:schemas-microsoft-com:vml" xmlns:wp14="http://schemas.microsoft.com/office/word/2010/wordprocessingDrawing" xmlns:wp="http://schemas.openxmlformats.org/drawingml/2006/wordprocessingDrawing" xmlns:w10="urn:schemas-microsoft-com:office:word" xmlns:w="http://schemas.openxmlformats.org/wordprocessingml/2006/main" xmlns:w14="http://schemas.microsoft.com/office/word/2010/wordml" xmlns:w15="http://schemas.microsoft.com/office/word/2012/wordml" xmlns:w16se="http://schemas.microsoft.com/office/word/2015/wordml/symex" xmlns:wpg="http://schemas.microsoft.com/office/word/2010/wordprocessingGroup" xmlns:wpi="http://schemas.microsoft.com/office/word/2010/wordprocessingInk" xmlns:wne="http://schemas.microsoft.com/office/word/2006/wordml" xmlns:wps="http://schemas.microsoft.com/office/word/2010/wordprocessingShape" mc:Ignorable="w14 w15 w16se wp14">
+<w:document xmlns:wpc="http://schemas.microsoft.com/office/word/2010/wordprocessingCanvas" xmlns:cx="http://schemas.microsoft.com/office/drawing/2014/chartex" xmlns:cx1="http://schemas.microsoft.com/office/drawing/2015/9/8/chartex" xmlns:cx2="http://schemas.microsoft.com/office/drawing/2015/10/21/chartex" xmlns:cx3="http://schemas.microsoft.com/office/drawing/2016/5/9/chartex" xmlns:cx4="http://schemas.microsoft.com/office/drawing/2016/5/10/chartex" xmlns:cx5="http://schemas.microsoft.com/office/drawing/2016/5/11/chartex" xmlns:cx6="http://schemas.microsoft.com/office/drawing/2016/5/12/chartex" xmlns:cx7="http://schemas.microsoft.com/office/drawing/2016/5/13/chartex" xmlns:cx8="http://schemas.microsoft.com/office/drawing/2016/5/14/chartex" xmlns:mc="http://schemas.openxmlformats.org/markup-compatibility/2006" xmlns:aink="http://schemas.microsoft.com/office/drawing/2016/ink" xmlns:am3d="http://schemas.microsoft.com/office/drawing/2017/model3d" xmlns:o="urn:schemas-microsoft-com:office:office" xmlns:r="http://schemas.openxmlformats.org/officeDocument/2006/relationships" xmlns:m="http://schemas.openxmlformats.org/officeDocument/2006/math" xmlns:v="urn:schemas-microsoft-com:vml" xmlns:wp14="http://schemas.microsoft.com/office/word/2010/wordprocessingDrawing" xmlns:wp="http://schemas.openxmlformats.org/drawingml/2006/wordprocessingDrawing" xmlns:w10="urn:schemas-microsoft-com:office:word" xmlns:w="http://schemas.openxmlformats.org/wordprocessingml/2006/main" xmlns:w14="http://schemas.microsoft.com/office/word/2010/wordml" xmlns:w15="http://schemas.microsoft.com/office/word/2012/wordml" xmlns:w16cid="http://schemas.microsoft.com/office/word/2016/wordml/cid" xmlns:w16se="http://schemas.microsoft.com/office/word/2015/wordml/symex" xmlns:wpg="http://schemas.microsoft.com/office/word/2010/wordprocessingGroup" xmlns:wpi="http://schemas.microsoft.com/office/word/2010/wordprocessingInk" xmlns:wne="http://schemas.microsoft.com/office/word/2006/wordml" xmlns:wps="http://schemas.microsoft.com/office/word/2010/wordprocessingShape" mc:Ignorable="w14 w15 w16se w16cid wp14">
   <w:body>
     <w:p>
       <w:pPr>
@@ -242,21 +242,7 @@
         <w:rPr>
           <w:highlight w:val="yellow"/>
         </w:rPr>
-        <w:t>Proyecto &lt;</w:t>
-      </w:r>
-      <w:proofErr w:type="spellStart"/>
-      <w:r>
-        <w:rPr>
-          <w:highlight w:val="yellow"/>
-        </w:rPr>
-        <w:t>Titulo</w:t>
-      </w:r>
-      <w:proofErr w:type="spellEnd"/>
-      <w:r>
-        <w:rPr>
-          <w:highlight w:val="yellow"/>
-        </w:rPr>
-        <w:t>&gt;</w:t>
+        <w:t>Proyecto &lt;Titulo&gt;</w:t>
       </w:r>
     </w:p>
     <w:p>
@@ -292,16 +278,8 @@
         <w:rPr>
           <w:highlight w:val="yellow"/>
         </w:rPr>
-        <w:t>/SWRA_YYYYMMDD.docx/</w:t>
-      </w:r>
-      <w:proofErr w:type="spellStart"/>
-      <w:r>
-        <w:rPr>
-          <w:highlight w:val="yellow"/>
-        </w:rPr>
-        <w:t>etc</w:t>
-      </w:r>
-      <w:proofErr w:type="spellEnd"/>
+        <w:t>/SWRA_YYYYMMDD.docx/etc</w:t>
+      </w:r>
       <w:r>
         <w:rPr>
           <w:highlight w:val="yellow"/>
@@ -476,10 +454,13 @@
         <w:t xml:space="preserve">Scrum Master:  </w:t>
       </w:r>
       <w:r>
-        <w:t xml:space="preserve">surname, </w:t>
-      </w:r>
-      <w:r>
-        <w:t>name</w:t>
+        <w:t>Omar</w:t>
+      </w:r>
+      <w:r>
+        <w:t xml:space="preserve">, </w:t>
+      </w:r>
+      <w:r>
+        <w:t>Bermudez</w:t>
       </w:r>
     </w:p>
     <w:p>
@@ -489,15 +470,20 @@
         <w:jc w:val="both"/>
       </w:pPr>
       <w:r>
-        <w:t xml:space="preserve">Developer. </w:t>
-      </w:r>
-      <w:r>
-        <w:tab/>
-        <w:t xml:space="preserve">surname, </w:t>
-      </w:r>
-      <w:r>
-        <w:t>name</w:t>
-      </w:r>
+        <w:t>Developer:       Hector, Bojorquez</w:t>
+      </w:r>
+    </w:p>
+    <w:p>
+      <w:pPr>
+        <w:spacing w:after="0" w:line="240" w:lineRule="auto"/>
+        <w:ind w:left="5760" w:firstLine="720"/>
+        <w:jc w:val="both"/>
+      </w:pPr>
+      <w:r>
+        <w:t>Developer:      Paul, Tapia</w:t>
+      </w:r>
+      <w:bookmarkStart w:id="0" w:name="_GoBack"/>
+      <w:bookmarkEnd w:id="0"/>
     </w:p>
     <w:p>
       <w:pPr>
@@ -574,14 +560,7 @@
       </w:r>
       <w:r>
         <w:tab/>
-      </w:r>
-      <w:proofErr w:type="spellStart"/>
-      <w:r>
-        <w:t>x.x.x</w:t>
-      </w:r>
-      <w:proofErr w:type="spellEnd"/>
-      <w:r>
-        <w:t>.</w:t>
+        <w:t>x.x.x.</w:t>
       </w:r>
     </w:p>
     <w:p>
@@ -609,12 +588,12 @@
         <w:spacing w:before="0" w:line="240" w:lineRule="auto"/>
         <w:jc w:val="both"/>
       </w:pPr>
-      <w:bookmarkStart w:id="0" w:name="_Toc8215461"/>
+      <w:bookmarkStart w:id="1" w:name="_Toc8215461"/>
       <w:r>
         <w:lastRenderedPageBreak/>
         <w:t>Log</w:t>
       </w:r>
-      <w:bookmarkEnd w:id="0"/>
+      <w:bookmarkEnd w:id="1"/>
     </w:p>
     <w:p>
       <w:r>
@@ -659,15 +638,7 @@
               <w:t>Date</w:t>
             </w:r>
             <w:r>
-              <w:t xml:space="preserve"> (</w:t>
-            </w:r>
-            <w:proofErr w:type="spellStart"/>
-            <w:r>
-              <w:t>yyyymmdd</w:t>
-            </w:r>
-            <w:proofErr w:type="spellEnd"/>
-            <w:r>
-              <w:t>)</w:t>
+              <w:t xml:space="preserve"> (yyyymmdd)</w:t>
             </w:r>
           </w:p>
         </w:tc>
@@ -847,15 +818,7 @@
               <w:t>Date</w:t>
             </w:r>
             <w:r>
-              <w:t xml:space="preserve"> (</w:t>
-            </w:r>
-            <w:proofErr w:type="spellStart"/>
-            <w:r>
-              <w:t>yyyymmdd</w:t>
-            </w:r>
-            <w:proofErr w:type="spellEnd"/>
-            <w:r>
-              <w:t>)</w:t>
+              <w:t xml:space="preserve"> (yyyymmdd)</w:t>
             </w:r>
           </w:p>
         </w:tc>
@@ -895,13 +858,8 @@
             <w:pPr>
               <w:jc w:val="both"/>
             </w:pPr>
-            <w:proofErr w:type="spellStart"/>
-            <w:r>
-              <w:t>x.x.x</w:t>
-            </w:r>
-            <w:proofErr w:type="spellEnd"/>
-            <w:r>
-              <w:t>.</w:t>
+            <w:r>
+              <w:t>x.x.x.</w:t>
             </w:r>
           </w:p>
         </w:tc>
@@ -913,11 +871,9 @@
             <w:pPr>
               <w:jc w:val="both"/>
             </w:pPr>
-            <w:proofErr w:type="spellStart"/>
             <w:r>
               <w:t>yyyymmdd</w:t>
             </w:r>
-            <w:proofErr w:type="spellEnd"/>
           </w:p>
         </w:tc>
         <w:tc>
@@ -1020,11 +976,11 @@
         <w:spacing w:before="0" w:line="240" w:lineRule="auto"/>
         <w:jc w:val="both"/>
       </w:pPr>
-      <w:bookmarkStart w:id="1" w:name="_Toc8215462"/>
+      <w:bookmarkStart w:id="2" w:name="_Toc8215462"/>
       <w:r>
         <w:t>Index</w:t>
       </w:r>
-      <w:bookmarkEnd w:id="1"/>
+      <w:bookmarkEnd w:id="2"/>
     </w:p>
     <w:sdt>
       <w:sdtPr>
@@ -1058,8 +1014,6 @@
             <w:t>Table of Contents</w:t>
           </w:r>
         </w:p>
-        <w:bookmarkStart w:id="2" w:name="_GoBack"/>
-        <w:bookmarkEnd w:id="2"/>
         <w:p>
           <w:pPr>
             <w:pStyle w:val="TOC1"/>
@@ -2985,17 +2939,9 @@
           <w:lang w:val="es-MX"/>
         </w:rPr>
         <w:lastRenderedPageBreak/>
-        <w:t xml:space="preserve">Project </w:t>
-      </w:r>
-      <w:proofErr w:type="spellStart"/>
-      <w:r>
-        <w:rPr>
-          <w:lang w:val="es-MX"/>
-        </w:rPr>
-        <w:t>Scope</w:t>
+        <w:t>Project Scope</w:t>
       </w:r>
       <w:bookmarkEnd w:id="3"/>
-      <w:proofErr w:type="spellEnd"/>
     </w:p>
     <w:p>
       <w:pPr>
@@ -3133,21 +3079,7 @@
         <w:rPr>
           <w:highlight w:val="yellow"/>
         </w:rPr>
-        <w:t xml:space="preserve">indicate the </w:t>
-      </w:r>
-      <w:proofErr w:type="gramStart"/>
-      <w:r>
-        <w:rPr>
-          <w:highlight w:val="yellow"/>
-        </w:rPr>
-        <w:t>stakeholders</w:t>
-      </w:r>
-      <w:proofErr w:type="gramEnd"/>
-      <w:r>
-        <w:rPr>
-          <w:highlight w:val="yellow"/>
-        </w:rPr>
-        <w:t xml:space="preserve"> documents which shall be contained at:</w:t>
+        <w:t>indicate the stakeholders documents which shall be contained at:</w:t>
       </w:r>
     </w:p>
     <w:p>
@@ -3340,7 +3272,6 @@
         </w:rPr>
       </w:pPr>
       <w:bookmarkStart w:id="4" w:name="_Toc8215464"/>
-      <w:proofErr w:type="spellStart"/>
       <w:r>
         <w:rPr>
           <w:lang w:val="es-MX"/>
@@ -3348,7 +3279,6 @@
         <w:t>Deliverables</w:t>
       </w:r>
       <w:bookmarkEnd w:id="4"/>
-      <w:proofErr w:type="spellEnd"/>
     </w:p>
     <w:p>
       <w:pPr>
@@ -3491,29 +3421,13 @@
         </w:rPr>
       </w:pPr>
       <w:bookmarkStart w:id="5" w:name="_Toc8215465"/>
-      <w:proofErr w:type="spellStart"/>
       <w:r>
         <w:rPr>
           <w:lang w:val="es-MX"/>
         </w:rPr>
-        <w:t>Development</w:t>
-      </w:r>
-      <w:proofErr w:type="spellEnd"/>
-      <w:r>
-        <w:rPr>
-          <w:lang w:val="es-MX"/>
-        </w:rPr>
-        <w:t xml:space="preserve"> </w:t>
-      </w:r>
-      <w:proofErr w:type="spellStart"/>
-      <w:r>
-        <w:rPr>
-          <w:lang w:val="es-MX"/>
-        </w:rPr>
-        <w:t>methodology</w:t>
+        <w:t>Development methodology</w:t>
       </w:r>
       <w:bookmarkEnd w:id="5"/>
-      <w:proofErr w:type="spellEnd"/>
     </w:p>
     <w:p>
       <w:pPr>
@@ -3675,7 +3589,6 @@
         </w:rPr>
       </w:pPr>
       <w:bookmarkStart w:id="6" w:name="_Toc8215466"/>
-      <w:proofErr w:type="spellStart"/>
       <w:r>
         <w:rPr>
           <w:lang w:val="es-MX"/>
@@ -3689,7 +3602,6 @@
         <w:t>stimates</w:t>
       </w:r>
       <w:bookmarkEnd w:id="6"/>
-      <w:proofErr w:type="spellEnd"/>
     </w:p>
     <w:p>
       <w:pPr>
@@ -3704,7 +3616,6 @@
           <w:highlight w:val="yellow"/>
         </w:rPr>
       </w:pPr>
-      <w:proofErr w:type="gramStart"/>
       <w:r>
         <w:rPr>
           <w:highlight w:val="yellow"/>
@@ -3724,7 +3635,6 @@
         </w:rPr>
         <w:t>SHALL</w:t>
       </w:r>
-      <w:proofErr w:type="gramEnd"/>
       <w:r>
         <w:rPr>
           <w:highlight w:val="yellow"/>
@@ -3782,37 +3692,19 @@
           <w:lang w:val="es-MX"/>
         </w:rPr>
       </w:pPr>
-      <w:proofErr w:type="spellStart"/>
       <w:r>
         <w:rPr>
           <w:highlight w:val="yellow"/>
           <w:lang w:val="es-MX"/>
         </w:rPr>
-        <w:t>Hw</w:t>
-      </w:r>
-      <w:proofErr w:type="spellEnd"/>
+        <w:t xml:space="preserve">Hw </w:t>
+      </w:r>
       <w:r>
         <w:rPr>
           <w:highlight w:val="yellow"/>
           <w:lang w:val="es-MX"/>
         </w:rPr>
-        <w:t xml:space="preserve"> </w:t>
-      </w:r>
-      <w:proofErr w:type="spellStart"/>
-      <w:r>
-        <w:rPr>
-          <w:highlight w:val="yellow"/>
-          <w:lang w:val="es-MX"/>
-        </w:rPr>
-        <w:t>Facts</w:t>
-      </w:r>
-      <w:proofErr w:type="spellEnd"/>
-      <w:r>
-        <w:rPr>
-          <w:highlight w:val="yellow"/>
-          <w:lang w:val="es-MX"/>
-        </w:rPr>
-        <w:t xml:space="preserve">: </w:t>
+        <w:t xml:space="preserve">Facts: </w:t>
       </w:r>
     </w:p>
     <w:p>
@@ -3829,31 +3721,13 @@
           <w:lang w:val="es-MX"/>
         </w:rPr>
       </w:pPr>
-      <w:proofErr w:type="spellStart"/>
       <w:r>
         <w:rPr>
           <w:highlight w:val="yellow"/>
           <w:lang w:val="es-MX"/>
         </w:rPr>
-        <w:t>Board</w:t>
-      </w:r>
-      <w:proofErr w:type="spellEnd"/>
-      <w:r>
-        <w:rPr>
-          <w:highlight w:val="yellow"/>
-          <w:lang w:val="es-MX"/>
-        </w:rPr>
-        <w:t xml:space="preserve"> </w:t>
-      </w:r>
-      <w:proofErr w:type="spellStart"/>
-      <w:r>
-        <w:rPr>
-          <w:highlight w:val="yellow"/>
-          <w:lang w:val="es-MX"/>
-        </w:rPr>
-        <w:t>availabilty</w:t>
-      </w:r>
-      <w:proofErr w:type="spellEnd"/>
+        <w:t>Board availabilty</w:t>
+      </w:r>
     </w:p>
     <w:p>
       <w:pPr>
@@ -3869,31 +3743,13 @@
           <w:lang w:val="es-MX"/>
         </w:rPr>
       </w:pPr>
-      <w:proofErr w:type="spellStart"/>
       <w:r>
         <w:rPr>
           <w:highlight w:val="yellow"/>
           <w:lang w:val="es-MX"/>
         </w:rPr>
-        <w:t>Plant</w:t>
-      </w:r>
-      <w:proofErr w:type="spellEnd"/>
-      <w:r>
-        <w:rPr>
-          <w:highlight w:val="yellow"/>
-          <w:lang w:val="es-MX"/>
-        </w:rPr>
-        <w:t xml:space="preserve"> </w:t>
-      </w:r>
-      <w:proofErr w:type="spellStart"/>
-      <w:r>
-        <w:rPr>
-          <w:highlight w:val="yellow"/>
-          <w:lang w:val="es-MX"/>
-        </w:rPr>
-        <w:t>availability</w:t>
-      </w:r>
-      <w:proofErr w:type="spellEnd"/>
+        <w:t>Plant availability</w:t>
+      </w:r>
     </w:p>
     <w:p>
       <w:pPr>
@@ -3914,17 +3770,8 @@
           <w:highlight w:val="yellow"/>
           <w:lang w:val="es-MX"/>
         </w:rPr>
-        <w:t xml:space="preserve">PC </w:t>
-      </w:r>
-      <w:proofErr w:type="spellStart"/>
-      <w:r>
-        <w:rPr>
-          <w:highlight w:val="yellow"/>
-          <w:lang w:val="es-MX"/>
-        </w:rPr>
-        <w:t>availability</w:t>
-      </w:r>
-      <w:proofErr w:type="spellEnd"/>
+        <w:t>PC availability</w:t>
+      </w:r>
     </w:p>
     <w:p>
       <w:pPr>
@@ -3940,7 +3787,6 @@
           <w:lang w:val="es-MX"/>
         </w:rPr>
       </w:pPr>
-      <w:proofErr w:type="spellStart"/>
       <w:r>
         <w:rPr>
           <w:highlight w:val="yellow"/>
@@ -3948,7 +3794,6 @@
         </w:rPr>
         <w:t>Osciloscope</w:t>
       </w:r>
-      <w:proofErr w:type="spellEnd"/>
     </w:p>
     <w:p>
       <w:pPr>
@@ -3964,31 +3809,13 @@
           <w:lang w:val="es-MX"/>
         </w:rPr>
       </w:pPr>
-      <w:proofErr w:type="spellStart"/>
       <w:r>
         <w:rPr>
           <w:highlight w:val="yellow"/>
           <w:lang w:val="es-MX"/>
         </w:rPr>
-        <w:t>Signal</w:t>
-      </w:r>
-      <w:proofErr w:type="spellEnd"/>
-      <w:r>
-        <w:rPr>
-          <w:highlight w:val="yellow"/>
-          <w:lang w:val="es-MX"/>
-        </w:rPr>
-        <w:t xml:space="preserve"> </w:t>
-      </w:r>
-      <w:proofErr w:type="spellStart"/>
-      <w:r>
-        <w:rPr>
-          <w:highlight w:val="yellow"/>
-          <w:lang w:val="es-MX"/>
-        </w:rPr>
-        <w:t>generator</w:t>
-      </w:r>
-      <w:proofErr w:type="spellEnd"/>
+        <w:t>Signal generator</w:t>
+      </w:r>
     </w:p>
     <w:p>
       <w:pPr>
@@ -4004,7 +3831,6 @@
           <w:lang w:val="es-MX"/>
         </w:rPr>
       </w:pPr>
-      <w:proofErr w:type="spellStart"/>
       <w:r>
         <w:rPr>
           <w:highlight w:val="yellow"/>
@@ -4012,7 +3838,6 @@
         </w:rPr>
         <w:t>Multimeter</w:t>
       </w:r>
-      <w:proofErr w:type="spellEnd"/>
     </w:p>
     <w:p>
       <w:pPr>
@@ -4028,31 +3853,13 @@
           <w:lang w:val="es-MX"/>
         </w:rPr>
       </w:pPr>
-      <w:proofErr w:type="spellStart"/>
       <w:r>
         <w:rPr>
           <w:highlight w:val="yellow"/>
           <w:lang w:val="es-MX"/>
         </w:rPr>
-        <w:t>Power</w:t>
-      </w:r>
-      <w:proofErr w:type="spellEnd"/>
-      <w:r>
-        <w:rPr>
-          <w:highlight w:val="yellow"/>
-          <w:lang w:val="es-MX"/>
-        </w:rPr>
-        <w:t xml:space="preserve"> </w:t>
-      </w:r>
-      <w:proofErr w:type="spellStart"/>
-      <w:r>
-        <w:rPr>
-          <w:highlight w:val="yellow"/>
-          <w:lang w:val="es-MX"/>
-        </w:rPr>
-        <w:t>supply</w:t>
-      </w:r>
-      <w:proofErr w:type="spellEnd"/>
+        <w:t>Power supply</w:t>
+      </w:r>
     </w:p>
     <w:p>
       <w:pPr>
@@ -4068,31 +3875,13 @@
           <w:lang w:val="es-MX"/>
         </w:rPr>
       </w:pPr>
-      <w:proofErr w:type="spellStart"/>
       <w:r>
         <w:rPr>
           <w:highlight w:val="yellow"/>
           <w:lang w:val="es-MX"/>
         </w:rPr>
-        <w:t>Activities</w:t>
-      </w:r>
-      <w:proofErr w:type="spellEnd"/>
-      <w:r>
-        <w:rPr>
-          <w:highlight w:val="yellow"/>
-          <w:lang w:val="es-MX"/>
-        </w:rPr>
-        <w:t xml:space="preserve"> </w:t>
-      </w:r>
-      <w:proofErr w:type="spellStart"/>
-      <w:r>
-        <w:rPr>
-          <w:highlight w:val="yellow"/>
-          <w:lang w:val="es-MX"/>
-        </w:rPr>
-        <w:t>Facts</w:t>
-      </w:r>
-      <w:proofErr w:type="spellEnd"/>
+        <w:t>Activities Facts</w:t>
+      </w:r>
     </w:p>
     <w:p>
       <w:pPr>
@@ -4226,21 +4015,7 @@
         <w:rPr>
           <w:highlight w:val="yellow"/>
         </w:rPr>
-        <w:t xml:space="preserve">Operative system form </w:t>
-      </w:r>
-      <w:proofErr w:type="spellStart"/>
-      <w:r>
-        <w:rPr>
-          <w:highlight w:val="yellow"/>
-        </w:rPr>
-        <w:t>Renesas</w:t>
-      </w:r>
-      <w:proofErr w:type="spellEnd"/>
-      <w:r>
-        <w:rPr>
-          <w:highlight w:val="yellow"/>
-        </w:rPr>
-        <w:t xml:space="preserve"> works.</w:t>
+        <w:t>Operative system form Renesas works.</w:t>
       </w:r>
     </w:p>
     <w:p>
@@ -4257,37 +4032,19 @@
           <w:lang w:val="es-MX"/>
         </w:rPr>
       </w:pPr>
-      <w:proofErr w:type="spellStart"/>
       <w:r>
         <w:rPr>
           <w:highlight w:val="yellow"/>
           <w:lang w:val="es-MX"/>
         </w:rPr>
-        <w:t>Hw</w:t>
-      </w:r>
-      <w:proofErr w:type="spellEnd"/>
+        <w:t xml:space="preserve">Hw </w:t>
+      </w:r>
       <w:r>
         <w:rPr>
           <w:highlight w:val="yellow"/>
           <w:lang w:val="es-MX"/>
         </w:rPr>
-        <w:t xml:space="preserve"> </w:t>
-      </w:r>
-      <w:proofErr w:type="spellStart"/>
-      <w:r>
-        <w:rPr>
-          <w:highlight w:val="yellow"/>
-          <w:lang w:val="es-MX"/>
-        </w:rPr>
-        <w:t>Assumptions</w:t>
-      </w:r>
-      <w:proofErr w:type="spellEnd"/>
-      <w:r>
-        <w:rPr>
-          <w:highlight w:val="yellow"/>
-          <w:lang w:val="es-MX"/>
-        </w:rPr>
-        <w:t>:</w:t>
+        <w:t>Assumptions:</w:t>
       </w:r>
     </w:p>
     <w:p>
@@ -4309,23 +4066,7 @@
           <w:highlight w:val="yellow"/>
           <w:lang w:val="es-MX"/>
         </w:rPr>
-        <w:t xml:space="preserve">Hardware </w:t>
-      </w:r>
-      <w:proofErr w:type="spellStart"/>
-      <w:r>
-        <w:rPr>
-          <w:highlight w:val="yellow"/>
-          <w:lang w:val="es-MX"/>
-        </w:rPr>
-        <w:t>damaged</w:t>
-      </w:r>
-      <w:proofErr w:type="spellEnd"/>
-      <w:r>
-        <w:rPr>
-          <w:highlight w:val="yellow"/>
-          <w:lang w:val="es-MX"/>
-        </w:rPr>
-        <w:t>.</w:t>
+        <w:t>Hardware damaged.</w:t>
       </w:r>
     </w:p>
     <w:p>
@@ -4342,37 +4083,12 @@
           <w:lang w:val="es-MX"/>
         </w:rPr>
       </w:pPr>
-      <w:proofErr w:type="spellStart"/>
       <w:r>
         <w:rPr>
           <w:highlight w:val="yellow"/>
           <w:lang w:val="es-MX"/>
         </w:rPr>
-        <w:t>Laboratory</w:t>
-      </w:r>
-      <w:proofErr w:type="spellEnd"/>
-      <w:r>
-        <w:rPr>
-          <w:highlight w:val="yellow"/>
-          <w:lang w:val="es-MX"/>
-        </w:rPr>
-        <w:t xml:space="preserve"> time </w:t>
-      </w:r>
-      <w:proofErr w:type="spellStart"/>
-      <w:r>
-        <w:rPr>
-          <w:highlight w:val="yellow"/>
-          <w:lang w:val="es-MX"/>
-        </w:rPr>
-        <w:t>availability</w:t>
-      </w:r>
-      <w:proofErr w:type="spellEnd"/>
-      <w:r>
-        <w:rPr>
-          <w:highlight w:val="yellow"/>
-          <w:lang w:val="es-MX"/>
-        </w:rPr>
-        <w:t>.</w:t>
+        <w:t>Laboratory time availability.</w:t>
       </w:r>
     </w:p>
     <w:p>
@@ -4389,31 +4105,13 @@
           <w:lang w:val="es-MX"/>
         </w:rPr>
       </w:pPr>
-      <w:proofErr w:type="spellStart"/>
       <w:r>
         <w:rPr>
           <w:highlight w:val="yellow"/>
           <w:lang w:val="es-MX"/>
         </w:rPr>
-        <w:t>Activtities</w:t>
-      </w:r>
-      <w:proofErr w:type="spellEnd"/>
-      <w:r>
-        <w:rPr>
-          <w:highlight w:val="yellow"/>
-          <w:lang w:val="es-MX"/>
-        </w:rPr>
-        <w:t xml:space="preserve"> </w:t>
-      </w:r>
-      <w:proofErr w:type="spellStart"/>
-      <w:r>
-        <w:rPr>
-          <w:highlight w:val="yellow"/>
-          <w:lang w:val="es-MX"/>
-        </w:rPr>
-        <w:t>Assumptions</w:t>
-      </w:r>
-      <w:proofErr w:type="spellEnd"/>
+        <w:t>Activtities Assumptions</w:t>
+      </w:r>
     </w:p>
     <w:p>
       <w:pPr>
@@ -4429,37 +4127,12 @@
           <w:lang w:val="es-MX"/>
         </w:rPr>
       </w:pPr>
-      <w:proofErr w:type="spellStart"/>
       <w:r>
         <w:rPr>
           <w:highlight w:val="yellow"/>
           <w:lang w:val="es-MX"/>
         </w:rPr>
-        <w:t>Team</w:t>
-      </w:r>
-      <w:proofErr w:type="spellEnd"/>
-      <w:r>
-        <w:rPr>
-          <w:highlight w:val="yellow"/>
-          <w:lang w:val="es-MX"/>
-        </w:rPr>
-        <w:t xml:space="preserve"> time </w:t>
-      </w:r>
-      <w:proofErr w:type="spellStart"/>
-      <w:r>
-        <w:rPr>
-          <w:highlight w:val="yellow"/>
-          <w:lang w:val="es-MX"/>
-        </w:rPr>
-        <w:t>availability</w:t>
-      </w:r>
-      <w:proofErr w:type="spellEnd"/>
-      <w:r>
-        <w:rPr>
-          <w:highlight w:val="yellow"/>
-          <w:lang w:val="es-MX"/>
-        </w:rPr>
-        <w:t>.</w:t>
+        <w:t>Team time availability.</w:t>
       </w:r>
     </w:p>
     <w:p>
@@ -4480,39 +4153,7 @@
           <w:highlight w:val="yellow"/>
           <w:lang w:val="es-MX"/>
         </w:rPr>
-        <w:t xml:space="preserve">Hardware in </w:t>
-      </w:r>
-      <w:proofErr w:type="spellStart"/>
-      <w:r>
-        <w:rPr>
-          <w:highlight w:val="yellow"/>
-          <w:lang w:val="es-MX"/>
-        </w:rPr>
-        <w:t>good</w:t>
-      </w:r>
-      <w:proofErr w:type="spellEnd"/>
-      <w:r>
-        <w:rPr>
-          <w:highlight w:val="yellow"/>
-          <w:lang w:val="es-MX"/>
-        </w:rPr>
-        <w:t xml:space="preserve"> </w:t>
-      </w:r>
-      <w:proofErr w:type="spellStart"/>
-      <w:r>
-        <w:rPr>
-          <w:highlight w:val="yellow"/>
-          <w:lang w:val="es-MX"/>
-        </w:rPr>
-        <w:t>conditions</w:t>
-      </w:r>
-      <w:proofErr w:type="spellEnd"/>
-      <w:r>
-        <w:rPr>
-          <w:highlight w:val="yellow"/>
-          <w:lang w:val="es-MX"/>
-        </w:rPr>
-        <w:t>.</w:t>
+        <w:t>Hardware in good conditions.</w:t>
       </w:r>
     </w:p>
     <w:p>
@@ -4529,24 +4170,13 @@
           <w:lang w:val="es-MX"/>
         </w:rPr>
       </w:pPr>
-      <w:proofErr w:type="gramStart"/>
       <w:r>
         <w:rPr>
           <w:highlight w:val="yellow"/>
           <w:lang w:val="es-MX"/>
         </w:rPr>
-        <w:t xml:space="preserve">SW  </w:t>
-      </w:r>
-      <w:proofErr w:type="spellStart"/>
-      <w:r>
-        <w:rPr>
-          <w:highlight w:val="yellow"/>
-          <w:lang w:val="es-MX"/>
-        </w:rPr>
-        <w:t>Assumptions</w:t>
-      </w:r>
-      <w:proofErr w:type="spellEnd"/>
-      <w:proofErr w:type="gramEnd"/>
+        <w:t>SW  Assumptions</w:t>
+      </w:r>
     </w:p>
     <w:p>
       <w:pPr>
@@ -4577,21 +4207,7 @@
         <w:rPr>
           <w:highlight w:val="yellow"/>
         </w:rPr>
-        <w:t xml:space="preserve">, SW IDE or </w:t>
-      </w:r>
-      <w:proofErr w:type="spellStart"/>
-      <w:r>
-        <w:rPr>
-          <w:highlight w:val="yellow"/>
-        </w:rPr>
-        <w:t>Hw</w:t>
-      </w:r>
-      <w:proofErr w:type="spellEnd"/>
-      <w:r>
-        <w:rPr>
-          <w:highlight w:val="yellow"/>
-        </w:rPr>
-        <w:t xml:space="preserve"> </w:t>
+        <w:t xml:space="preserve">, SW IDE or Hw </w:t>
       </w:r>
       <w:r>
         <w:rPr>
@@ -4603,16 +4219,8 @@
         <w:rPr>
           <w:highlight w:val="yellow"/>
         </w:rPr>
-        <w:t xml:space="preserve"> </w:t>
-      </w:r>
-      <w:proofErr w:type="spellStart"/>
-      <w:r>
-        <w:rPr>
-          <w:highlight w:val="yellow"/>
-        </w:rPr>
-        <w:t>unkown</w:t>
-      </w:r>
-      <w:proofErr w:type="spellEnd"/>
+        <w:t xml:space="preserve"> unkown</w:t>
+      </w:r>
       <w:r>
         <w:rPr>
           <w:highlight w:val="yellow"/>
@@ -4941,17 +4549,8 @@
           <w:b/>
           <w:highlight w:val="yellow"/>
         </w:rPr>
-        <w:t xml:space="preserve">Activities </w:t>
-      </w:r>
-      <w:proofErr w:type="spellStart"/>
-      <w:r>
-        <w:rPr>
-          <w:b/>
-          <w:highlight w:val="yellow"/>
-        </w:rPr>
-        <w:t>etimated</w:t>
-      </w:r>
-      <w:proofErr w:type="spellEnd"/>
+        <w:t>Activities etimated</w:t>
+      </w:r>
     </w:p>
     <w:p>
       <w:pPr>
@@ -5031,21 +4630,7 @@
         <w:rPr>
           <w:highlight w:val="yellow"/>
         </w:rPr>
-        <w:t xml:space="preserve"> (white and black test, </w:t>
-      </w:r>
-      <w:proofErr w:type="spellStart"/>
-      <w:r>
-        <w:rPr>
-          <w:highlight w:val="yellow"/>
-        </w:rPr>
-        <w:t>cyclomatic</w:t>
-      </w:r>
-      <w:proofErr w:type="spellEnd"/>
-      <w:r>
-        <w:rPr>
-          <w:highlight w:val="yellow"/>
-        </w:rPr>
-        <w:t xml:space="preserve"> complexity index calculation, Integration testing, throughput, RAM and FLASH measurement, C99, C11 or other standard evaluation).</w:t>
+        <w:t xml:space="preserve"> (white and black test, cyclomatic complexity index calculation, Integration testing, throughput, RAM and FLASH measurement, C99, C11 or other standard evaluation).</w:t>
       </w:r>
     </w:p>
     <w:p>
@@ -5227,16 +4812,8 @@
         <w:rPr>
           <w:highlight w:val="yellow"/>
         </w:rPr>
-        <w:t xml:space="preserve">PID Algorithm implementation, Operative system implementation, </w:t>
-      </w:r>
-      <w:proofErr w:type="spellStart"/>
-      <w:r>
-        <w:rPr>
-          <w:highlight w:val="yellow"/>
-        </w:rPr>
-        <w:t>etc</w:t>
-      </w:r>
-      <w:proofErr w:type="spellEnd"/>
+        <w:t>PID Algorithm implementation, Operative system implementation, etc</w:t>
+      </w:r>
       <w:r>
         <w:rPr>
           <w:highlight w:val="yellow"/>
@@ -5264,21 +4841,12 @@
           <w:highlight w:val="yellow"/>
         </w:rPr>
       </w:pPr>
-      <w:proofErr w:type="spellStart"/>
       <w:r>
         <w:rPr>
           <w:b/>
           <w:highlight w:val="yellow"/>
         </w:rPr>
-        <w:t>Hw</w:t>
-      </w:r>
-      <w:proofErr w:type="spellEnd"/>
-      <w:r>
-        <w:rPr>
-          <w:b/>
-          <w:highlight w:val="yellow"/>
-        </w:rPr>
-        <w:t xml:space="preserve"> Modules estimated</w:t>
+        <w:t>Hw Modules estimated</w:t>
       </w:r>
     </w:p>
     <w:p>
@@ -5311,16 +4879,8 @@
         <w:rPr>
           <w:highlight w:val="yellow"/>
         </w:rPr>
-        <w:t xml:space="preserve">pc, debugger, board, plant, </w:t>
-      </w:r>
-      <w:proofErr w:type="spellStart"/>
-      <w:r>
-        <w:rPr>
-          <w:highlight w:val="yellow"/>
-        </w:rPr>
-        <w:t>etc</w:t>
-      </w:r>
-      <w:proofErr w:type="spellEnd"/>
+        <w:t>pc, debugger, board, plant, etc</w:t>
+      </w:r>
       <w:r>
         <w:rPr>
           <w:highlight w:val="yellow"/>
@@ -5360,7 +4920,6 @@
         </w:rPr>
       </w:pPr>
       <w:bookmarkStart w:id="7" w:name="_Toc8215467"/>
-      <w:proofErr w:type="spellStart"/>
       <w:r>
         <w:rPr>
           <w:lang w:val="es-MX"/>
@@ -5368,7 +4927,6 @@
         <w:t>Planning</w:t>
       </w:r>
       <w:bookmarkEnd w:id="7"/>
-      <w:proofErr w:type="spellEnd"/>
     </w:p>
     <w:p>
       <w:pPr>
@@ -5526,21 +5084,7 @@
         <w:rPr>
           <w:highlight w:val="yellow"/>
         </w:rPr>
-        <w:t xml:space="preserve">Remember that any document created, updated, White/Black test execution, Integration testing execution, meetings </w:t>
-      </w:r>
-      <w:proofErr w:type="spellStart"/>
-      <w:r>
-        <w:rPr>
-          <w:highlight w:val="yellow"/>
-        </w:rPr>
-        <w:t>etc</w:t>
-      </w:r>
-      <w:proofErr w:type="spellEnd"/>
-      <w:r>
-        <w:rPr>
-          <w:highlight w:val="yellow"/>
-        </w:rPr>
-        <w:t xml:space="preserve">, </w:t>
+        <w:t xml:space="preserve">Remember that any document created, updated, White/Black test execution, Integration testing execution, meetings etc, </w:t>
       </w:r>
       <w:r>
         <w:rPr>
@@ -5752,21 +5296,7 @@
         <w:rPr>
           <w:highlight w:val="yellow"/>
         </w:rPr>
-        <w:t xml:space="preserve">considering the </w:t>
-      </w:r>
-      <w:proofErr w:type="spellStart"/>
-      <w:r>
-        <w:rPr>
-          <w:highlight w:val="yellow"/>
-        </w:rPr>
-        <w:t>sw</w:t>
-      </w:r>
-      <w:proofErr w:type="spellEnd"/>
-      <w:r>
-        <w:rPr>
-          <w:highlight w:val="yellow"/>
-        </w:rPr>
-        <w:t xml:space="preserve"> functionalities</w:t>
+        <w:t>considering the sw functionalities</w:t>
       </w:r>
       <w:r>
         <w:rPr>
@@ -5854,33 +5384,11 @@
         </w:rPr>
         <w:t xml:space="preserve">for </w:t>
       </w:r>
-      <w:proofErr w:type="spellStart"/>
-      <w:r>
-        <w:rPr>
-          <w:highlight w:val="yellow"/>
-        </w:rPr>
-        <w:t>hw</w:t>
-      </w:r>
-      <w:proofErr w:type="spellEnd"/>
-      <w:r>
-        <w:rPr>
-          <w:highlight w:val="yellow"/>
-        </w:rPr>
-        <w:t xml:space="preserve">, </w:t>
-      </w:r>
-      <w:proofErr w:type="spellStart"/>
-      <w:r>
-        <w:rPr>
-          <w:highlight w:val="yellow"/>
-        </w:rPr>
-        <w:t>sw</w:t>
-      </w:r>
-      <w:proofErr w:type="spellEnd"/>
-      <w:r>
-        <w:rPr>
-          <w:highlight w:val="yellow"/>
-        </w:rPr>
-        <w:t xml:space="preserve"> and document </w:t>
+      <w:r>
+        <w:rPr>
+          <w:highlight w:val="yellow"/>
+        </w:rPr>
+        <w:t xml:space="preserve">hw, sw and document </w:t>
       </w:r>
       <w:r>
         <w:rPr>
@@ -6025,7 +5533,6 @@
         </w:rPr>
       </w:pPr>
       <w:bookmarkStart w:id="9" w:name="_Toc8215469"/>
-      <w:proofErr w:type="spellStart"/>
       <w:r>
         <w:rPr>
           <w:lang w:val="es-MX"/>
@@ -6033,7 +5540,6 @@
         <w:t>Design</w:t>
       </w:r>
       <w:bookmarkEnd w:id="9"/>
-      <w:proofErr w:type="spellEnd"/>
     </w:p>
     <w:p>
       <w:pPr>
@@ -6285,7 +5791,6 @@
         </w:rPr>
       </w:pPr>
       <w:bookmarkStart w:id="10" w:name="_Toc8215470"/>
-      <w:proofErr w:type="spellStart"/>
       <w:r>
         <w:rPr>
           <w:lang w:val="es-MX"/>
@@ -6293,7 +5798,6 @@
         <w:t>Standards</w:t>
       </w:r>
       <w:bookmarkEnd w:id="10"/>
-      <w:proofErr w:type="spellEnd"/>
     </w:p>
     <w:p>
       <w:pPr>
@@ -6532,29 +6036,13 @@
         </w:rPr>
       </w:pPr>
       <w:bookmarkStart w:id="11" w:name="_Toc8215471"/>
-      <w:proofErr w:type="spellStart"/>
       <w:r>
         <w:rPr>
           <w:lang w:val="es-MX"/>
         </w:rPr>
-        <w:t>Naming</w:t>
-      </w:r>
-      <w:proofErr w:type="spellEnd"/>
-      <w:r>
-        <w:rPr>
-          <w:lang w:val="es-MX"/>
-        </w:rPr>
-        <w:t xml:space="preserve"> </w:t>
-      </w:r>
-      <w:proofErr w:type="spellStart"/>
-      <w:r>
-        <w:rPr>
-          <w:lang w:val="es-MX"/>
-        </w:rPr>
-        <w:t>conventions</w:t>
+        <w:t>Naming conventions</w:t>
       </w:r>
       <w:bookmarkEnd w:id="11"/>
-      <w:proofErr w:type="spellEnd"/>
     </w:p>
     <w:p>
       <w:pPr>
@@ -7009,7 +6497,6 @@
         </w:rPr>
       </w:pPr>
       <w:bookmarkStart w:id="12" w:name="_Toc8215472"/>
-      <w:proofErr w:type="spellStart"/>
       <w:r>
         <w:rPr>
           <w:lang w:val="es-MX"/>
@@ -7017,7 +6504,6 @@
         <w:t>Testing</w:t>
       </w:r>
       <w:bookmarkEnd w:id="12"/>
-      <w:proofErr w:type="spellEnd"/>
     </w:p>
     <w:p>
       <w:pPr>
@@ -7417,49 +6903,7 @@
         <w:rPr>
           <w:highlight w:val="yellow"/>
         </w:rPr>
-        <w:t xml:space="preserve">be used, for instance: </w:t>
-      </w:r>
-      <w:proofErr w:type="spellStart"/>
-      <w:r>
-        <w:rPr>
-          <w:highlight w:val="yellow"/>
-        </w:rPr>
-        <w:t>gtest</w:t>
-      </w:r>
-      <w:proofErr w:type="spellEnd"/>
-      <w:r>
-        <w:rPr>
-          <w:highlight w:val="yellow"/>
-        </w:rPr>
-        <w:t xml:space="preserve">, </w:t>
-      </w:r>
-      <w:proofErr w:type="spellStart"/>
-      <w:r>
-        <w:rPr>
-          <w:highlight w:val="yellow"/>
-        </w:rPr>
-        <w:t>junit</w:t>
-      </w:r>
-      <w:proofErr w:type="spellEnd"/>
-      <w:r>
-        <w:rPr>
-          <w:highlight w:val="yellow"/>
-        </w:rPr>
-        <w:t xml:space="preserve">, </w:t>
-      </w:r>
-      <w:proofErr w:type="spellStart"/>
-      <w:r>
-        <w:rPr>
-          <w:highlight w:val="yellow"/>
-        </w:rPr>
-        <w:t>sunit</w:t>
-      </w:r>
-      <w:proofErr w:type="spellEnd"/>
-      <w:r>
-        <w:rPr>
-          <w:highlight w:val="yellow"/>
-        </w:rPr>
-        <w:t>, etc.</w:t>
+        <w:t>be used, for instance: gtest, junit, sunit, etc.</w:t>
       </w:r>
     </w:p>
     <w:p>
@@ -7760,13 +7204,8 @@
         <w:jc w:val="both"/>
       </w:pPr>
       <w:bookmarkStart w:id="15" w:name="_Toc8215475"/>
-      <w:proofErr w:type="spellStart"/>
-      <w:r>
-        <w:t>Cyclomatic</w:t>
-      </w:r>
-      <w:proofErr w:type="spellEnd"/>
-      <w:r>
-        <w:t xml:space="preserve"> </w:t>
+      <w:r>
+        <w:t xml:space="preserve">Cyclomatic </w:t>
       </w:r>
       <w:r>
         <w:t>C</w:t>
@@ -7774,13 +7213,8 @@
       <w:r>
         <w:t xml:space="preserve">omplexity </w:t>
       </w:r>
-      <w:proofErr w:type="spellStart"/>
-      <w:r>
-        <w:t>Redundance</w:t>
-      </w:r>
-      <w:proofErr w:type="spellEnd"/>
-      <w:r>
-        <w:t xml:space="preserve"> </w:t>
+      <w:r>
+        <w:t xml:space="preserve">Redundance </w:t>
       </w:r>
       <w:r>
         <w:t>index</w:t>
@@ -8187,35 +7621,7 @@
         <w:rPr>
           <w:highlight w:val="yellow"/>
         </w:rPr>
-        <w:t>Date/</w:t>
-      </w:r>
-      <w:proofErr w:type="spellStart"/>
-      <w:r>
-        <w:rPr>
-          <w:highlight w:val="yellow"/>
-        </w:rPr>
-        <w:t>Hw</w:t>
-      </w:r>
-      <w:proofErr w:type="spellEnd"/>
-      <w:r>
-        <w:rPr>
-          <w:highlight w:val="yellow"/>
-        </w:rPr>
-        <w:t xml:space="preserve"> version/</w:t>
-      </w:r>
-      <w:proofErr w:type="spellStart"/>
-      <w:r>
-        <w:rPr>
-          <w:highlight w:val="yellow"/>
-        </w:rPr>
-        <w:t>Sw</w:t>
-      </w:r>
-      <w:proofErr w:type="spellEnd"/>
-      <w:r>
-        <w:rPr>
-          <w:highlight w:val="yellow"/>
-        </w:rPr>
-        <w:t xml:space="preserve"> version</w:t>
+        <w:t>Date/Hw version/Sw version</w:t>
       </w:r>
     </w:p>
     <w:p>
@@ -9178,21 +8584,7 @@
         <w:rPr>
           <w:highlight w:val="yellow"/>
         </w:rPr>
-        <w:t xml:space="preserve">define the RAM, Flash and </w:t>
-      </w:r>
-      <w:proofErr w:type="spellStart"/>
-      <w:r>
-        <w:rPr>
-          <w:highlight w:val="yellow"/>
-        </w:rPr>
-        <w:t>Throughtput</w:t>
-      </w:r>
-      <w:proofErr w:type="spellEnd"/>
-      <w:r>
-        <w:rPr>
-          <w:highlight w:val="yellow"/>
-        </w:rPr>
-        <w:t xml:space="preserve"> measurements strategy </w:t>
+        <w:t xml:space="preserve">define the RAM, Flash and Throughtput measurements strategy </w:t>
       </w:r>
       <w:r>
         <w:rPr>
@@ -9223,16 +8615,8 @@
         <w:rPr>
           <w:highlight w:val="yellow"/>
         </w:rPr>
-        <w:t xml:space="preserve">) Verification\ 11.3. </w:t>
-      </w:r>
-      <w:proofErr w:type="spellStart"/>
-      <w:r>
-        <w:rPr>
-          <w:highlight w:val="yellow"/>
-        </w:rPr>
-        <w:t>ThroughputRAMFlash_procedure</w:t>
-      </w:r>
-      <w:proofErr w:type="spellEnd"/>
+        <w:t>) Verification\ 11.3. ThroughputRAMFlash_procedure</w:t>
+      </w:r>
     </w:p>
     <w:p>
       <w:pPr>
@@ -9302,19 +8686,7 @@
         <w:rPr>
           <w:highlight w:val="yellow"/>
         </w:rPr>
-        <w:t>&lt;PROJECT_PATH&gt;\5</w:t>
-      </w:r>
-      <w:r>
-        <w:rPr>
-          <w:highlight w:val="yellow"/>
-        </w:rPr>
-        <w:t xml:space="preserve">) </w:t>
-      </w:r>
-      <w:r>
-        <w:rPr>
-          <w:highlight w:val="yellow"/>
-        </w:rPr>
-        <w:t>Results</w:t>
+        <w:t>&lt;PROJECT_PATH&gt;\5) Results</w:t>
       </w:r>
     </w:p>
     <w:p>
@@ -9384,7 +8756,7 @@
 </file>
 
 <file path=word/numbering.xml><?xml version="1.0" encoding="utf-8"?>
-<w:numbering xmlns:wpc="http://schemas.microsoft.com/office/word/2010/wordprocessingCanvas" xmlns:cx="http://schemas.microsoft.com/office/drawing/2014/chartex" xmlns:mc="http://schemas.openxmlformats.org/markup-compatibility/2006" xmlns:o="urn:schemas-microsoft-com:office:office" xmlns:r="http://schemas.openxmlformats.org/officeDocument/2006/relationships" xmlns:m="http://schemas.openxmlformats.org/officeDocument/2006/math" xmlns:v="urn:schemas-microsoft-com:vml" xmlns:wp14="http://schemas.microsoft.com/office/word/2010/wordprocessingDrawing" xmlns:wp="http://schemas.openxmlformats.org/drawingml/2006/wordprocessingDrawing" xmlns:w10="urn:schemas-microsoft-com:office:word" xmlns:w="http://schemas.openxmlformats.org/wordprocessingml/2006/main" xmlns:w14="http://schemas.microsoft.com/office/word/2010/wordml" xmlns:w15="http://schemas.microsoft.com/office/word/2012/wordml" xmlns:w16se="http://schemas.microsoft.com/office/word/2015/wordml/symex" xmlns:wpg="http://schemas.microsoft.com/office/word/2010/wordprocessingGroup" xmlns:wpi="http://schemas.microsoft.com/office/word/2010/wordprocessingInk" xmlns:wne="http://schemas.microsoft.com/office/word/2006/wordml" xmlns:wps="http://schemas.microsoft.com/office/word/2010/wordprocessingShape" mc:Ignorable="w14 w15 w16se wp14">
+<w:numbering xmlns:wpc="http://schemas.microsoft.com/office/word/2010/wordprocessingCanvas" xmlns:cx="http://schemas.microsoft.com/office/drawing/2014/chartex" xmlns:cx1="http://schemas.microsoft.com/office/drawing/2015/9/8/chartex" xmlns:cx2="http://schemas.microsoft.com/office/drawing/2015/10/21/chartex" xmlns:cx3="http://schemas.microsoft.com/office/drawing/2016/5/9/chartex" xmlns:cx4="http://schemas.microsoft.com/office/drawing/2016/5/10/chartex" xmlns:cx5="http://schemas.microsoft.com/office/drawing/2016/5/11/chartex" xmlns:cx6="http://schemas.microsoft.com/office/drawing/2016/5/12/chartex" xmlns:cx7="http://schemas.microsoft.com/office/drawing/2016/5/13/chartex" xmlns:cx8="http://schemas.microsoft.com/office/drawing/2016/5/14/chartex" xmlns:mc="http://schemas.openxmlformats.org/markup-compatibility/2006" xmlns:aink="http://schemas.microsoft.com/office/drawing/2016/ink" xmlns:am3d="http://schemas.microsoft.com/office/drawing/2017/model3d" xmlns:o="urn:schemas-microsoft-com:office:office" xmlns:r="http://schemas.openxmlformats.org/officeDocument/2006/relationships" xmlns:m="http://schemas.openxmlformats.org/officeDocument/2006/math" xmlns:v="urn:schemas-microsoft-com:vml" xmlns:wp14="http://schemas.microsoft.com/office/word/2010/wordprocessingDrawing" xmlns:wp="http://schemas.openxmlformats.org/drawingml/2006/wordprocessingDrawing" xmlns:w10="urn:schemas-microsoft-com:office:word" xmlns:w="http://schemas.openxmlformats.org/wordprocessingml/2006/main" xmlns:w14="http://schemas.microsoft.com/office/word/2010/wordml" xmlns:w15="http://schemas.microsoft.com/office/word/2012/wordml" xmlns:w16cid="http://schemas.microsoft.com/office/word/2016/wordml/cid" xmlns:w16se="http://schemas.microsoft.com/office/word/2015/wordml/symex" xmlns:wpg="http://schemas.microsoft.com/office/word/2010/wordprocessingGroup" xmlns:wpi="http://schemas.microsoft.com/office/word/2010/wordprocessingInk" xmlns:wne="http://schemas.microsoft.com/office/word/2006/wordml" xmlns:wps="http://schemas.microsoft.com/office/word/2010/wordprocessingShape" mc:Ignorable="w14 w15 w16se w16cid wp14">
   <w:abstractNum w:abstractNumId="0" w15:restartNumberingAfterBreak="0">
     <w:nsid w:val="08223133"/>
     <w:multiLevelType w:val="multilevel"/>
@@ -10225,7 +9597,7 @@
 </file>
 
 <file path=word/styles.xml><?xml version="1.0" encoding="utf-8"?>
-<w:styles xmlns:mc="http://schemas.openxmlformats.org/markup-compatibility/2006" xmlns:r="http://schemas.openxmlformats.org/officeDocument/2006/relationships" xmlns:w="http://schemas.openxmlformats.org/wordprocessingml/2006/main" xmlns:w14="http://schemas.microsoft.com/office/word/2010/wordml" xmlns:w15="http://schemas.microsoft.com/office/word/2012/wordml" xmlns:w16se="http://schemas.microsoft.com/office/word/2015/wordml/symex" mc:Ignorable="w14 w15 w16se">
+<w:styles xmlns:mc="http://schemas.openxmlformats.org/markup-compatibility/2006" xmlns:r="http://schemas.openxmlformats.org/officeDocument/2006/relationships" xmlns:w="http://schemas.openxmlformats.org/wordprocessingml/2006/main" xmlns:w14="http://schemas.microsoft.com/office/word/2010/wordml" xmlns:w15="http://schemas.microsoft.com/office/word/2012/wordml" xmlns:w16cid="http://schemas.microsoft.com/office/word/2016/wordml/cid" xmlns:w16se="http://schemas.microsoft.com/office/word/2015/wordml/symex" mc:Ignorable="w14 w15 w16se w16cid">
   <w:docDefaults>
     <w:rPrDefault>
       <w:rPr>
@@ -10241,7 +9613,7 @@
       </w:pPr>
     </w:pPrDefault>
   </w:docDefaults>
-  <w:latentStyles w:defLockedState="0" w:defUIPriority="99" w:defSemiHidden="0" w:defUnhideWhenUsed="0" w:defQFormat="0" w:count="371">
+  <w:latentStyles w:defLockedState="0" w:defUIPriority="99" w:defSemiHidden="0" w:defUnhideWhenUsed="0" w:defQFormat="0" w:count="375">
     <w:lsdException w:name="Normal" w:uiPriority="0" w:qFormat="1"/>
     <w:lsdException w:name="heading 1" w:uiPriority="9" w:qFormat="1"/>
     <w:lsdException w:name="heading 2" w:semiHidden="1" w:uiPriority="9" w:unhideWhenUsed="1" w:qFormat="1"/>
@@ -10347,7 +9719,6 @@
     <w:lsdException w:name="HTML Sample" w:semiHidden="1" w:unhideWhenUsed="1"/>
     <w:lsdException w:name="HTML Typewriter" w:semiHidden="1" w:unhideWhenUsed="1"/>
     <w:lsdException w:name="HTML Variable" w:semiHidden="1" w:unhideWhenUsed="1"/>
-    <w:lsdException w:name="Normal Table" w:semiHidden="1" w:unhideWhenUsed="1"/>
     <w:lsdException w:name="annotation subject" w:semiHidden="1" w:unhideWhenUsed="1"/>
     <w:lsdException w:name="No List" w:semiHidden="1" w:unhideWhenUsed="1"/>
     <w:lsdException w:name="Outline List 1" w:semiHidden="1" w:unhideWhenUsed="1"/>
@@ -10391,10 +9762,8 @@
     <w:lsdException w:name="Table Elegant" w:semiHidden="1" w:unhideWhenUsed="1"/>
     <w:lsdException w:name="Table Professional" w:semiHidden="1" w:unhideWhenUsed="1"/>
     <w:lsdException w:name="Table Subtle 1" w:semiHidden="1" w:unhideWhenUsed="1"/>
-    <w:lsdException w:name="Table Subtle 2" w:semiHidden="1" w:unhideWhenUsed="1"/>
     <w:lsdException w:name="Table Web 1" w:semiHidden="1" w:unhideWhenUsed="1"/>
     <w:lsdException w:name="Table Web 2" w:semiHidden="1" w:unhideWhenUsed="1"/>
-    <w:lsdException w:name="Table Web 3" w:semiHidden="1" w:unhideWhenUsed="1"/>
     <w:lsdException w:name="Balloon Text" w:semiHidden="1" w:unhideWhenUsed="1"/>
     <w:lsdException w:name="Table Grid" w:uiPriority="39"/>
     <w:lsdException w:name="Table Theme" w:semiHidden="1" w:unhideWhenUsed="1"/>
@@ -10613,6 +9982,10 @@
     <w:lsdException w:name="List Table 5 Dark Accent 6" w:uiPriority="50"/>
     <w:lsdException w:name="List Table 6 Colorful Accent 6" w:uiPriority="51"/>
     <w:lsdException w:name="List Table 7 Colorful Accent 6" w:uiPriority="52"/>
+    <w:lsdException w:name="Mention" w:semiHidden="1" w:unhideWhenUsed="1"/>
+    <w:lsdException w:name="Smart Hyperlink" w:semiHidden="1" w:unhideWhenUsed="1"/>
+    <w:lsdException w:name="Hashtag" w:semiHidden="1" w:unhideWhenUsed="1"/>
+    <w:lsdException w:name="Unresolved Mention" w:semiHidden="1" w:unhideWhenUsed="1"/>
   </w:latentStyles>
   <w:style w:type="paragraph" w:default="1" w:styleId="Normal">
     <w:name w:val="Normal"/>
@@ -11061,7 +10434,7 @@
 </file>
 
 <file path=customXml/itemProps1.xml><?xml version="1.0" encoding="utf-8"?>
-<ds:datastoreItem xmlns:ds="http://schemas.openxmlformats.org/officeDocument/2006/customXml" ds:itemID="{668AEBE5-00D2-4B9B-A333-B52C476DC905}">
+<ds:datastoreItem xmlns:ds="http://schemas.openxmlformats.org/officeDocument/2006/customXml" ds:itemID="{6B828543-C50E-4544-A1D7-DE1942827410}">
   <ds:schemaRefs>
     <ds:schemaRef ds:uri="http://schemas.openxmlformats.org/officeDocument/2006/bibliography"/>
   </ds:schemaRefs>

</xml_diff>